<commit_message>
Update wazuh fix file
</commit_message>
<xml_diff>
--- a/WAZUH API CONNECTION ISSUE FIX GUIDE.docx
+++ b/WAZUH API CONNECTION ISSUE FIX GUIDE.docx
@@ -65,16 +65,58 @@
           <w:rFonts w:ascii="Calibri Light" w:hAnsi="Calibri Light" w:cs="Calibri Light"/>
           <w:bCs/>
         </w:rPr>
-        <w:t>find /home /root /tmp</w:t>
+        <w:t xml:space="preserve">find /home /root /tmp </w:t>
+      </w:r>
+      <w:r>
+        <w:rPr>
+          <w:rFonts w:ascii="Calibri Light" w:hAnsi="Calibri Light" w:cs="Calibri Light"/>
+          <w:bCs/>
+        </w:rPr>
+        <w:t xml:space="preserve"> </w:t>
+      </w:r>
+      <w:r>
+        <w:rPr>
+          <w:rFonts w:ascii="Calibri Light" w:hAnsi="Calibri Light" w:cs="Calibri Light"/>
+          <w:bCs/>
+        </w:rPr>
+        <w:t>-name "wazuh-passwords.txt" 2&gt;/dev/null</w:t>
+      </w:r>
+      <w:r>
+        <w:rPr>
+          <w:rFonts w:ascii="Calibri Light" w:hAnsi="Calibri Light" w:cs="Calibri Light"/>
+          <w:bCs/>
+        </w:rPr>
+        <w:t xml:space="preserve">  OR </w:t>
       </w:r>
       <w:bookmarkStart w:id="0" w:name="_GoBack"/>
       <w:bookmarkEnd w:id="0"/>
       <w:r>
         <w:rPr>
+          <w:b/>
+          <w:bCs/>
+        </w:rPr>
+        <w:br/>
+      </w:r>
+      <w:r>
+        <w:rPr>
           <w:rFonts w:ascii="Calibri Light" w:hAnsi="Calibri Light" w:cs="Calibri Light"/>
           <w:bCs/>
         </w:rPr>
-        <w:t xml:space="preserve"> -name "wazuh-passwords.txt" 2&gt;/dev/null</w:t>
+        <w:t xml:space="preserve">find /home /root /tmp </w:t>
+      </w:r>
+      <w:r>
+        <w:rPr>
+          <w:rFonts w:ascii="Calibri Light" w:hAnsi="Calibri Light" w:cs="Calibri Light"/>
+          <w:bCs/>
+        </w:rPr>
+        <w:t xml:space="preserve"> </w:t>
+      </w:r>
+      <w:r>
+        <w:rPr>
+          <w:rFonts w:ascii="Calibri Light" w:hAnsi="Calibri Light" w:cs="Calibri Light"/>
+          <w:bCs/>
+        </w:rPr>
+        <w:t>-name "wazuh-passwords.txt"</w:t>
       </w:r>
     </w:p>
     <w:p>
@@ -180,21 +222,7 @@
           <w:rFonts w:ascii="Calibri Light" w:hAnsi="Calibri Light" w:cs="Calibri Light"/>
           <w:bCs/>
         </w:rPr>
-        <w:t xml:space="preserve"> -la </w:t>
-      </w:r>
-      <w:r>
-        <w:rPr>
-          <w:rFonts w:ascii="Calibri Light" w:hAnsi="Calibri Light" w:cs="Calibri Light"/>
-          <w:bCs/>
-        </w:rPr>
-        <w:t xml:space="preserve"> </w:t>
-      </w:r>
-      <w:r>
-        <w:rPr>
-          <w:rFonts w:ascii="Calibri Light" w:hAnsi="Calibri Light" w:cs="Calibri Light"/>
-          <w:bCs/>
-        </w:rPr>
-        <w:t>~/wazuh-passwords.txt</w:t>
+        <w:t xml:space="preserve"> -la  ~/wazuh-passwords.txt</w:t>
       </w:r>
       <w:r>
         <w:rPr>
@@ -276,537 +304,432 @@
           <w:rFonts w:ascii="Calibri Light" w:hAnsi="Calibri Light" w:cs="Calibri Light"/>
           <w:bCs/>
         </w:rPr>
-        <w:t>r--r-- 1 user group 123 Dec 4 10:30 /home/</w:t>
+        <w:t>r--r-- 1 user group 123 Dec 4 10:30 /home/yourusername/wazuh-passwords.txt</w:t>
+      </w:r>
+    </w:p>
+    <w:p>
+      <w:pPr>
+        <w:rPr>
+          <w:b/>
+          <w:bCs/>
+        </w:rPr>
+      </w:pPr>
+    </w:p>
+    <w:p>
+      <w:pPr>
+        <w:rPr>
+          <w:b/>
+          <w:bCs/>
+        </w:rPr>
+      </w:pPr>
+      <w:r>
+        <w:rPr>
+          <w:b/>
+          <w:bCs/>
+        </w:rPr>
+        <w:t>Next, reveal its contents</w:t>
+      </w:r>
+    </w:p>
+    <w:p>
+      <w:pPr>
+        <w:rPr>
+          <w:rFonts w:ascii="Calibri Light" w:hAnsi="Calibri Light" w:cs="Calibri Light"/>
+          <w:bCs/>
+        </w:rPr>
+      </w:pPr>
+      <w:proofErr w:type="gramStart"/>
+      <w:r>
+        <w:rPr>
+          <w:rFonts w:ascii="Calibri Light" w:hAnsi="Calibri Light" w:cs="Calibri Light"/>
+          <w:bCs/>
+        </w:rPr>
+        <w:t>cat</w:t>
+      </w:r>
+      <w:proofErr w:type="gramEnd"/>
+      <w:r>
+        <w:rPr>
+          <w:rFonts w:ascii="Calibri Light" w:hAnsi="Calibri Light" w:cs="Calibri Light"/>
+          <w:bCs/>
+        </w:rPr>
+        <w:t xml:space="preserve">  ~/wazuh-passwords.txt</w:t>
+      </w:r>
+    </w:p>
+    <w:p>
+      <w:pPr>
+        <w:rPr>
+          <w:b/>
+          <w:bCs/>
+        </w:rPr>
+      </w:pPr>
+    </w:p>
+    <w:p>
+      <w:pPr>
+        <w:rPr>
+          <w:b/>
+          <w:bCs/>
+        </w:rPr>
+      </w:pPr>
+      <w:r>
+        <w:rPr>
+          <w:b/>
+          <w:bCs/>
+        </w:rPr>
+        <w:t>Wazuh credentials</w:t>
+      </w:r>
+    </w:p>
+    <w:p>
+      <w:pPr>
+        <w:rPr>
+          <w:b/>
+          <w:bCs/>
+        </w:rPr>
+      </w:pPr>
+      <w:r>
+        <w:rPr>
+          <w:b/>
+          <w:bCs/>
+        </w:rPr>
+        <w:t>=================</w:t>
+      </w:r>
+    </w:p>
+    <w:p>
+      <w:pPr>
+        <w:rPr>
+          <w:b/>
+          <w:bCs/>
+        </w:rPr>
+      </w:pPr>
+      <w:r>
+        <w:rPr>
+          <w:rFonts w:ascii="Cambria Math" w:hAnsi="Cambria Math" w:cs="Cambria Math"/>
+          <w:b/>
+          <w:bCs/>
+        </w:rPr>
+        <w:t>▸</w:t>
+      </w:r>
+      <w:r>
+        <w:rPr>
+          <w:b/>
+          <w:bCs/>
+        </w:rPr>
+        <w:t xml:space="preserve"> Wazuh indexer admin user:</w:t>
+      </w:r>
+    </w:p>
+    <w:p>
+      <w:pPr>
+        <w:rPr>
+          <w:b/>
+          <w:bCs/>
+        </w:rPr>
+      </w:pPr>
+      <w:r>
+        <w:rPr>
+          <w:b/>
+          <w:bCs/>
+        </w:rPr>
+        <w:t xml:space="preserve">  • user: admin</w:t>
+      </w:r>
+    </w:p>
+    <w:p>
+      <w:pPr>
+        <w:rPr>
+          <w:b/>
+          <w:bCs/>
+        </w:rPr>
+      </w:pPr>
+      <w:r>
+        <w:rPr>
+          <w:b/>
+          <w:bCs/>
+        </w:rPr>
+        <w:t xml:space="preserve">  • password: GeneratedPassword123ABC</w:t>
+      </w:r>
+    </w:p>
+    <w:p>
+      <w:pPr>
+        <w:rPr>
+          <w:b/>
+          <w:bCs/>
+        </w:rPr>
+      </w:pPr>
+    </w:p>
+    <w:p>
+      <w:pPr>
+        <w:rPr>
+          <w:b/>
+          <w:bCs/>
+        </w:rPr>
+      </w:pPr>
+      <w:r>
+        <w:rPr>
+          <w:rFonts w:ascii="Cambria Math" w:hAnsi="Cambria Math" w:cs="Cambria Math"/>
+          <w:b/>
+          <w:bCs/>
+        </w:rPr>
+        <w:t>▸</w:t>
+      </w:r>
+      <w:r>
+        <w:rPr>
+          <w:b/>
+          <w:bCs/>
+        </w:rPr>
+        <w:t xml:space="preserve"> Filebeat user:</w:t>
+      </w:r>
+    </w:p>
+    <w:p>
+      <w:pPr>
+        <w:rPr>
+          <w:b/>
+          <w:bCs/>
+        </w:rPr>
+      </w:pPr>
+      <w:r>
+        <w:rPr>
+          <w:b/>
+          <w:bCs/>
+        </w:rPr>
+        <w:t xml:space="preserve">  • </w:t>
+      </w:r>
+      <w:proofErr w:type="gramStart"/>
+      <w:r>
+        <w:rPr>
+          <w:b/>
+          <w:bCs/>
+        </w:rPr>
+        <w:t>user</w:t>
+      </w:r>
+      <w:proofErr w:type="gramEnd"/>
+      <w:r>
+        <w:rPr>
+          <w:b/>
+          <w:bCs/>
+        </w:rPr>
+        <w:t>: filebeat</w:t>
+      </w:r>
+    </w:p>
+    <w:p>
+      <w:pPr>
+        <w:rPr>
+          <w:b/>
+          <w:bCs/>
+        </w:rPr>
+      </w:pPr>
+      <w:r>
+        <w:rPr>
+          <w:b/>
+          <w:bCs/>
+        </w:rPr>
+        <w:t xml:space="preserve">  • password: GeneratedPassword456DEF</w:t>
+      </w:r>
+    </w:p>
+    <w:p>
+      <w:pPr>
+        <w:rPr>
+          <w:b/>
+          <w:bCs/>
+        </w:rPr>
+      </w:pPr>
+    </w:p>
+    <w:p>
+      <w:pPr>
+        <w:rPr>
+          <w:b/>
+          <w:bCs/>
+        </w:rPr>
+      </w:pPr>
+      <w:r>
+        <w:rPr>
+          <w:rFonts w:ascii="Cambria Math" w:hAnsi="Cambria Math" w:cs="Cambria Math"/>
+          <w:b/>
+          <w:bCs/>
+        </w:rPr>
+        <w:lastRenderedPageBreak/>
+        <w:t>▸</w:t>
+      </w:r>
+      <w:r>
+        <w:rPr>
+          <w:b/>
+          <w:bCs/>
+        </w:rPr>
+        <w:t xml:space="preserve"> Wazuh dashboard user:</w:t>
+      </w:r>
+    </w:p>
+    <w:p>
+      <w:pPr>
+        <w:rPr>
+          <w:b/>
+          <w:bCs/>
+        </w:rPr>
+      </w:pPr>
+      <w:r>
+        <w:rPr>
+          <w:b/>
+          <w:bCs/>
+        </w:rPr>
+        <w:t xml:space="preserve">  • </w:t>
+      </w:r>
+      <w:proofErr w:type="gramStart"/>
+      <w:r>
+        <w:rPr>
+          <w:b/>
+          <w:bCs/>
+        </w:rPr>
+        <w:t>user</w:t>
+      </w:r>
+      <w:proofErr w:type="gramEnd"/>
+      <w:r>
+        <w:rPr>
+          <w:b/>
+          <w:bCs/>
+        </w:rPr>
+        <w:t xml:space="preserve">: </w:t>
       </w:r>
       <w:proofErr w:type="spellStart"/>
       <w:r>
         <w:rPr>
-          <w:rFonts w:ascii="Calibri Light" w:hAnsi="Calibri Light" w:cs="Calibri Light"/>
-          <w:bCs/>
-        </w:rPr>
-        <w:t>yourusername</w:t>
+          <w:b/>
+          <w:bCs/>
+        </w:rPr>
+        <w:t>kibana</w:t>
       </w:r>
       <w:proofErr w:type="spellEnd"/>
-      <w:r>
-        <w:rPr>
-          <w:rFonts w:ascii="Calibri Light" w:hAnsi="Calibri Light" w:cs="Calibri Light"/>
-          <w:bCs/>
-        </w:rPr>
-        <w:t>/wazuh-passwords.txt</w:t>
-      </w:r>
-    </w:p>
-    <w:p>
-      <w:pPr>
-        <w:rPr>
-          <w:b/>
-          <w:bCs/>
-        </w:rPr>
-      </w:pPr>
-    </w:p>
-    <w:p>
-      <w:pPr>
-        <w:rPr>
-          <w:b/>
-          <w:bCs/>
-        </w:rPr>
-      </w:pPr>
-      <w:r>
-        <w:rPr>
-          <w:b/>
-          <w:bCs/>
-        </w:rPr>
-        <w:t>Next, reveal its contents</w:t>
-      </w:r>
-    </w:p>
-    <w:p>
-      <w:pPr>
-        <w:rPr>
-          <w:rFonts w:ascii="Calibri Light" w:hAnsi="Calibri Light" w:cs="Calibri Light"/>
-          <w:bCs/>
-        </w:rPr>
-      </w:pPr>
+    </w:p>
+    <w:p>
+      <w:pPr>
+        <w:rPr>
+          <w:b/>
+          <w:bCs/>
+        </w:rPr>
+      </w:pPr>
+      <w:r>
+        <w:rPr>
+          <w:b/>
+          <w:bCs/>
+        </w:rPr>
+        <w:t xml:space="preserve">  • </w:t>
+      </w:r>
       <w:proofErr w:type="gramStart"/>
       <w:r>
         <w:rPr>
-          <w:rFonts w:ascii="Calibri Light" w:hAnsi="Calibri Light" w:cs="Calibri Light"/>
-          <w:bCs/>
-        </w:rPr>
-        <w:t>c</w:t>
-      </w:r>
-      <w:r>
-        <w:rPr>
-          <w:rFonts w:ascii="Calibri Light" w:hAnsi="Calibri Light" w:cs="Calibri Light"/>
-          <w:bCs/>
-        </w:rPr>
-        <w:t>at</w:t>
-      </w:r>
-      <w:r>
-        <w:rPr>
-          <w:rFonts w:ascii="Calibri Light" w:hAnsi="Calibri Light" w:cs="Calibri Light"/>
+          <w:b/>
+          <w:bCs/>
+        </w:rPr>
+        <w:t>password</w:t>
+      </w:r>
+      <w:proofErr w:type="gramEnd"/>
+      <w:r>
+        <w:rPr>
+          <w:b/>
+          <w:bCs/>
+        </w:rPr>
+        <w:t>: GeneratedPassword789GHI</w:t>
+      </w:r>
+    </w:p>
+    <w:p>
+      <w:pPr>
+        <w:rPr>
+          <w:b/>
+          <w:bCs/>
+        </w:rPr>
+      </w:pPr>
+    </w:p>
+    <w:p>
+      <w:pPr>
+        <w:rPr>
+          <w:b/>
+          <w:bCs/>
+        </w:rPr>
+      </w:pPr>
+      <w:r>
+        <w:rPr>
+          <w:rFonts w:ascii="Cambria Math" w:hAnsi="Cambria Math" w:cs="Cambria Math"/>
+          <w:b/>
+          <w:bCs/>
+        </w:rPr>
+        <w:t>▸</w:t>
+      </w:r>
+      <w:r>
+        <w:rPr>
+          <w:b/>
+          <w:bCs/>
+        </w:rPr>
+        <w:t xml:space="preserve"> Wazuh API user:</w:t>
+      </w:r>
+    </w:p>
+    <w:p>
+      <w:pPr>
+        <w:rPr>
+          <w:b/>
+          <w:bCs/>
+        </w:rPr>
+      </w:pPr>
+      <w:r>
+        <w:rPr>
+          <w:b/>
+          <w:bCs/>
+        </w:rPr>
+        <w:t xml:space="preserve">  • </w:t>
+      </w:r>
+      <w:proofErr w:type="gramStart"/>
+      <w:r>
+        <w:rPr>
+          <w:b/>
+          <w:bCs/>
+        </w:rPr>
+        <w:t>user</w:t>
+      </w:r>
+      <w:proofErr w:type="gramEnd"/>
+      <w:r>
+        <w:rPr>
+          <w:b/>
+          <w:bCs/>
+        </w:rPr>
+        <w:t>: wazuh</w:t>
+      </w:r>
+    </w:p>
+    <w:p>
+      <w:pPr>
+        <w:rPr>
+          <w:b/>
+          <w:bCs/>
+        </w:rPr>
+      </w:pPr>
+      <w:r>
+        <w:rPr>
+          <w:b/>
+          <w:bCs/>
+        </w:rPr>
+        <w:t xml:space="preserve">  • </w:t>
+      </w:r>
+      <w:proofErr w:type="gramStart"/>
+      <w:r>
+        <w:rPr>
+          <w:b/>
+          <w:bCs/>
+        </w:rPr>
+        <w:t>password</w:t>
+      </w:r>
+      <w:proofErr w:type="gramEnd"/>
+      <w:r>
+        <w:rPr>
+          <w:b/>
+          <w:bCs/>
+        </w:rPr>
+        <w:t xml:space="preserve">: GeneratedPasswordXYZ789 </w:t>
+      </w:r>
+      <w:r>
+        <w:rPr>
+          <w:b/>
           <w:bCs/>
         </w:rPr>
         <w:t xml:space="preserve"> </w:t>
       </w:r>
       <w:r>
         <w:rPr>
-          <w:rFonts w:ascii="Calibri Light" w:hAnsi="Calibri Light" w:cs="Calibri Light"/>
-          <w:bCs/>
-        </w:rPr>
-        <w:t xml:space="preserve"> ~</w:t>
-      </w:r>
-      <w:proofErr w:type="gramEnd"/>
-      <w:r>
-        <w:rPr>
-          <w:rFonts w:ascii="Calibri Light" w:hAnsi="Calibri Light" w:cs="Calibri Light"/>
-          <w:bCs/>
-        </w:rPr>
-        <w:t>/wazuh-passwords.txt</w:t>
-      </w:r>
-    </w:p>
-    <w:p>
-      <w:pPr>
-        <w:rPr>
-          <w:b/>
-          <w:bCs/>
-        </w:rPr>
-      </w:pPr>
-    </w:p>
-    <w:p>
-      <w:pPr>
-        <w:rPr>
-          <w:b/>
-          <w:bCs/>
-        </w:rPr>
-      </w:pPr>
-      <w:r>
-        <w:rPr>
-          <w:b/>
-          <w:bCs/>
-        </w:rPr>
-        <w:t>Wazuh credentials</w:t>
-      </w:r>
-    </w:p>
-    <w:p>
-      <w:pPr>
-        <w:rPr>
-          <w:b/>
-          <w:bCs/>
-        </w:rPr>
-      </w:pPr>
-      <w:r>
-        <w:rPr>
-          <w:b/>
-          <w:bCs/>
-        </w:rPr>
-        <w:t>=================</w:t>
-      </w:r>
-    </w:p>
-    <w:p>
-      <w:pPr>
-        <w:rPr>
-          <w:b/>
-          <w:bCs/>
-        </w:rPr>
-      </w:pPr>
-      <w:r>
-        <w:rPr>
-          <w:rFonts w:ascii="Cambria Math" w:hAnsi="Cambria Math" w:cs="Cambria Math"/>
-          <w:b/>
-          <w:bCs/>
-        </w:rPr>
-        <w:t>▸</w:t>
-      </w:r>
-      <w:r>
-        <w:rPr>
-          <w:b/>
-          <w:bCs/>
-        </w:rPr>
-        <w:t xml:space="preserve"> Wazuh indexer admin user:</w:t>
-      </w:r>
-    </w:p>
-    <w:p>
-      <w:pPr>
-        <w:rPr>
-          <w:b/>
-          <w:bCs/>
-        </w:rPr>
-      </w:pPr>
-      <w:r>
-        <w:rPr>
-          <w:b/>
-          <w:bCs/>
-        </w:rPr>
-        <w:t xml:space="preserve">  • </w:t>
-      </w:r>
-      <w:proofErr w:type="gramStart"/>
-      <w:r>
-        <w:rPr>
-          <w:b/>
-          <w:bCs/>
-        </w:rPr>
-        <w:t>user</w:t>
-      </w:r>
-      <w:proofErr w:type="gramEnd"/>
-      <w:r>
-        <w:rPr>
-          <w:b/>
-          <w:bCs/>
-        </w:rPr>
-        <w:t>: admin</w:t>
-      </w:r>
-    </w:p>
-    <w:p>
-      <w:pPr>
-        <w:rPr>
-          <w:b/>
-          <w:bCs/>
-        </w:rPr>
-      </w:pPr>
-      <w:r>
-        <w:rPr>
-          <w:b/>
-          <w:bCs/>
-        </w:rPr>
-        <w:t xml:space="preserve">  • </w:t>
-      </w:r>
-      <w:proofErr w:type="gramStart"/>
-      <w:r>
-        <w:rPr>
-          <w:b/>
-          <w:bCs/>
-        </w:rPr>
-        <w:t>password</w:t>
-      </w:r>
-      <w:proofErr w:type="gramEnd"/>
-      <w:r>
-        <w:rPr>
-          <w:b/>
-          <w:bCs/>
-        </w:rPr>
-        <w:t>: GeneratedPassword123ABC</w:t>
-      </w:r>
-    </w:p>
-    <w:p>
-      <w:pPr>
-        <w:rPr>
-          <w:b/>
-          <w:bCs/>
-        </w:rPr>
-      </w:pPr>
-    </w:p>
-    <w:p>
-      <w:pPr>
-        <w:rPr>
-          <w:b/>
-          <w:bCs/>
-        </w:rPr>
-      </w:pPr>
-      <w:r>
-        <w:rPr>
-          <w:rFonts w:ascii="Cambria Math" w:hAnsi="Cambria Math" w:cs="Cambria Math"/>
-          <w:b/>
-          <w:bCs/>
-        </w:rPr>
-        <w:t>▸</w:t>
-      </w:r>
-      <w:r>
-        <w:rPr>
-          <w:b/>
-          <w:bCs/>
-        </w:rPr>
-        <w:t xml:space="preserve"> </w:t>
-      </w:r>
-      <w:proofErr w:type="spellStart"/>
-      <w:r>
-        <w:rPr>
-          <w:b/>
-          <w:bCs/>
-        </w:rPr>
-        <w:t>Filebeat</w:t>
-      </w:r>
-      <w:proofErr w:type="spellEnd"/>
-      <w:r>
-        <w:rPr>
-          <w:b/>
-          <w:bCs/>
-        </w:rPr>
-        <w:t xml:space="preserve"> user:</w:t>
-      </w:r>
-    </w:p>
-    <w:p>
-      <w:pPr>
-        <w:rPr>
-          <w:b/>
-          <w:bCs/>
-        </w:rPr>
-      </w:pPr>
-      <w:r>
-        <w:rPr>
-          <w:b/>
-          <w:bCs/>
-        </w:rPr>
-        <w:t xml:space="preserve">  • </w:t>
-      </w:r>
-      <w:proofErr w:type="gramStart"/>
-      <w:r>
-        <w:rPr>
-          <w:b/>
-          <w:bCs/>
-        </w:rPr>
-        <w:t>user</w:t>
-      </w:r>
-      <w:proofErr w:type="gramEnd"/>
-      <w:r>
-        <w:rPr>
-          <w:b/>
-          <w:bCs/>
-        </w:rPr>
-        <w:t xml:space="preserve">: </w:t>
-      </w:r>
-      <w:proofErr w:type="spellStart"/>
-      <w:r>
-        <w:rPr>
-          <w:b/>
-          <w:bCs/>
-        </w:rPr>
-        <w:t>filebeat</w:t>
-      </w:r>
-      <w:proofErr w:type="spellEnd"/>
-    </w:p>
-    <w:p>
-      <w:pPr>
-        <w:rPr>
-          <w:b/>
-          <w:bCs/>
-        </w:rPr>
-      </w:pPr>
-      <w:r>
-        <w:rPr>
-          <w:b/>
-          <w:bCs/>
-        </w:rPr>
-        <w:t xml:space="preserve">  • </w:t>
-      </w:r>
-      <w:proofErr w:type="gramStart"/>
-      <w:r>
-        <w:rPr>
-          <w:b/>
-          <w:bCs/>
-        </w:rPr>
-        <w:t>password</w:t>
-      </w:r>
-      <w:proofErr w:type="gramEnd"/>
-      <w:r>
-        <w:rPr>
-          <w:b/>
-          <w:bCs/>
-        </w:rPr>
-        <w:t>: GeneratedPassword456DEF</w:t>
-      </w:r>
-    </w:p>
-    <w:p>
-      <w:pPr>
-        <w:rPr>
-          <w:b/>
-          <w:bCs/>
-        </w:rPr>
-      </w:pPr>
-    </w:p>
-    <w:p>
-      <w:pPr>
-        <w:rPr>
-          <w:b/>
-          <w:bCs/>
-        </w:rPr>
-      </w:pPr>
-      <w:r>
-        <w:rPr>
-          <w:rFonts w:ascii="Cambria Math" w:hAnsi="Cambria Math" w:cs="Cambria Math"/>
-          <w:b/>
-          <w:bCs/>
-        </w:rPr>
-        <w:t>▸</w:t>
-      </w:r>
-      <w:r>
-        <w:rPr>
-          <w:b/>
-          <w:bCs/>
-        </w:rPr>
-        <w:t xml:space="preserve"> Wazuh dashboard user:</w:t>
-      </w:r>
-    </w:p>
-    <w:p>
-      <w:pPr>
-        <w:rPr>
-          <w:b/>
-          <w:bCs/>
-        </w:rPr>
-      </w:pPr>
-      <w:r>
-        <w:rPr>
-          <w:b/>
-          <w:bCs/>
-        </w:rPr>
-        <w:lastRenderedPageBreak/>
-        <w:t xml:space="preserve">  • </w:t>
-      </w:r>
-      <w:proofErr w:type="gramStart"/>
-      <w:r>
-        <w:rPr>
-          <w:b/>
-          <w:bCs/>
-        </w:rPr>
-        <w:t>user</w:t>
-      </w:r>
-      <w:proofErr w:type="gramEnd"/>
-      <w:r>
-        <w:rPr>
-          <w:b/>
-          <w:bCs/>
-        </w:rPr>
-        <w:t xml:space="preserve">: </w:t>
-      </w:r>
-      <w:proofErr w:type="spellStart"/>
-      <w:r>
-        <w:rPr>
-          <w:b/>
-          <w:bCs/>
-        </w:rPr>
-        <w:t>kibana</w:t>
-      </w:r>
-      <w:proofErr w:type="spellEnd"/>
-    </w:p>
-    <w:p>
-      <w:pPr>
-        <w:rPr>
-          <w:b/>
-          <w:bCs/>
-        </w:rPr>
-      </w:pPr>
-      <w:r>
-        <w:rPr>
-          <w:b/>
-          <w:bCs/>
-        </w:rPr>
-        <w:t xml:space="preserve">  • </w:t>
-      </w:r>
-      <w:proofErr w:type="gramStart"/>
-      <w:r>
-        <w:rPr>
-          <w:b/>
-          <w:bCs/>
-        </w:rPr>
-        <w:t>password</w:t>
-      </w:r>
-      <w:proofErr w:type="gramEnd"/>
-      <w:r>
-        <w:rPr>
-          <w:b/>
-          <w:bCs/>
-        </w:rPr>
-        <w:t>: GeneratedPassword789GHI</w:t>
-      </w:r>
-    </w:p>
-    <w:p>
-      <w:pPr>
-        <w:rPr>
-          <w:b/>
-          <w:bCs/>
-        </w:rPr>
-      </w:pPr>
-    </w:p>
-    <w:p>
-      <w:pPr>
-        <w:rPr>
-          <w:b/>
-          <w:bCs/>
-        </w:rPr>
-      </w:pPr>
-      <w:r>
-        <w:rPr>
-          <w:rFonts w:ascii="Cambria Math" w:hAnsi="Cambria Math" w:cs="Cambria Math"/>
-          <w:b/>
-          <w:bCs/>
-        </w:rPr>
-        <w:t>▸</w:t>
-      </w:r>
-      <w:r>
-        <w:rPr>
-          <w:b/>
-          <w:bCs/>
-        </w:rPr>
-        <w:t xml:space="preserve"> Wazuh API user:</w:t>
-      </w:r>
-    </w:p>
-    <w:p>
-      <w:pPr>
-        <w:rPr>
-          <w:b/>
-          <w:bCs/>
-        </w:rPr>
-      </w:pPr>
-      <w:r>
-        <w:rPr>
-          <w:b/>
-          <w:bCs/>
-        </w:rPr>
-        <w:t xml:space="preserve">  • </w:t>
-      </w:r>
-      <w:proofErr w:type="gramStart"/>
-      <w:r>
-        <w:rPr>
-          <w:b/>
-          <w:bCs/>
-        </w:rPr>
-        <w:t>user</w:t>
-      </w:r>
-      <w:proofErr w:type="gramEnd"/>
-      <w:r>
-        <w:rPr>
-          <w:b/>
-          <w:bCs/>
-        </w:rPr>
-        <w:t xml:space="preserve">: </w:t>
-      </w:r>
-      <w:proofErr w:type="spellStart"/>
-      <w:r>
-        <w:rPr>
-          <w:b/>
-          <w:bCs/>
-        </w:rPr>
-        <w:t>wazuh</w:t>
-      </w:r>
-      <w:proofErr w:type="spellEnd"/>
-    </w:p>
-    <w:p>
-      <w:pPr>
-        <w:rPr>
-          <w:b/>
-          <w:bCs/>
-        </w:rPr>
-      </w:pPr>
-      <w:r>
-        <w:rPr>
-          <w:b/>
-          <w:bCs/>
-        </w:rPr>
-        <w:t xml:space="preserve">  • </w:t>
-      </w:r>
-      <w:proofErr w:type="gramStart"/>
-      <w:r>
-        <w:rPr>
-          <w:b/>
-          <w:bCs/>
-        </w:rPr>
-        <w:t>password</w:t>
-      </w:r>
-      <w:proofErr w:type="gramEnd"/>
-      <w:r>
-        <w:rPr>
-          <w:b/>
-          <w:bCs/>
-        </w:rPr>
-        <w:t>: GeneratedPasswordXYZ789  ← YOUR API PASSWORD!</w:t>
+          <w:b/>
+          <w:bCs/>
+        </w:rPr>
+        <w:t xml:space="preserve"> ← YOUR API PASSWORD!</w:t>
       </w:r>
     </w:p>
     <w:p>
@@ -1010,93 +933,27 @@
         </w:rPr>
         <w:t>echo</w:t>
       </w:r>
+      <w:r>
+        <w:rPr>
+          <w:rFonts w:asciiTheme="majorHAnsi" w:hAnsiTheme="majorHAnsi" w:cstheme="majorHAnsi"/>
+          <w:bCs/>
+        </w:rPr>
+        <w:t xml:space="preserve"> </w:t>
+      </w:r>
+      <w:r>
+        <w:rPr>
+          <w:rFonts w:asciiTheme="majorHAnsi" w:hAnsiTheme="majorHAnsi" w:cstheme="majorHAnsi"/>
+          <w:bCs/>
+        </w:rPr>
+        <w:t xml:space="preserve"> 'wazuh:wazuh'</w:t>
+      </w:r>
       <w:proofErr w:type="gramEnd"/>
       <w:r>
         <w:rPr>
           <w:rFonts w:asciiTheme="majorHAnsi" w:hAnsiTheme="majorHAnsi" w:cstheme="majorHAnsi"/>
           <w:bCs/>
         </w:rPr>
-        <w:t xml:space="preserve"> '</w:t>
-      </w:r>
-      <w:proofErr w:type="spellStart"/>
-      <w:r>
-        <w:rPr>
-          <w:rFonts w:asciiTheme="majorHAnsi" w:hAnsiTheme="majorHAnsi" w:cstheme="majorHAnsi"/>
-          <w:bCs/>
-        </w:rPr>
-        <w:t>wazuh:wazuh</w:t>
-      </w:r>
-      <w:proofErr w:type="spellEnd"/>
-      <w:r>
-        <w:rPr>
-          <w:rFonts w:asciiTheme="majorHAnsi" w:hAnsiTheme="majorHAnsi" w:cstheme="majorHAnsi"/>
-          <w:bCs/>
-        </w:rPr>
-        <w:t>' &gt; /</w:t>
-      </w:r>
-      <w:proofErr w:type="spellStart"/>
-      <w:r>
-        <w:rPr>
-          <w:rFonts w:asciiTheme="majorHAnsi" w:hAnsiTheme="majorHAnsi" w:cstheme="majorHAnsi"/>
-          <w:bCs/>
-        </w:rPr>
-        <w:t>var</w:t>
-      </w:r>
-      <w:proofErr w:type="spellEnd"/>
-      <w:r>
-        <w:rPr>
-          <w:rFonts w:asciiTheme="majorHAnsi" w:hAnsiTheme="majorHAnsi" w:cstheme="majorHAnsi"/>
-          <w:bCs/>
-        </w:rPr>
-        <w:t>/</w:t>
-      </w:r>
-      <w:proofErr w:type="spellStart"/>
-      <w:r>
-        <w:rPr>
-          <w:rFonts w:asciiTheme="majorHAnsi" w:hAnsiTheme="majorHAnsi" w:cstheme="majorHAnsi"/>
-          <w:bCs/>
-        </w:rPr>
-        <w:t>ossec</w:t>
-      </w:r>
-      <w:proofErr w:type="spellEnd"/>
-      <w:r>
-        <w:rPr>
-          <w:rFonts w:asciiTheme="majorHAnsi" w:hAnsiTheme="majorHAnsi" w:cstheme="majorHAnsi"/>
-          <w:bCs/>
-        </w:rPr>
-        <w:t>/</w:t>
-      </w:r>
-      <w:proofErr w:type="spellStart"/>
-      <w:r>
-        <w:rPr>
-          <w:rFonts w:asciiTheme="majorHAnsi" w:hAnsiTheme="majorHAnsi" w:cstheme="majorHAnsi"/>
-          <w:bCs/>
-        </w:rPr>
-        <w:t>api</w:t>
-      </w:r>
-      <w:proofErr w:type="spellEnd"/>
-      <w:r>
-        <w:rPr>
-          <w:rFonts w:asciiTheme="majorHAnsi" w:hAnsiTheme="majorHAnsi" w:cstheme="majorHAnsi"/>
-          <w:bCs/>
-        </w:rPr>
-        <w:t>/configuration/</w:t>
-      </w:r>
-      <w:proofErr w:type="spellStart"/>
-      <w:r>
-        <w:rPr>
-          <w:rFonts w:asciiTheme="majorHAnsi" w:hAnsiTheme="majorHAnsi" w:cstheme="majorHAnsi"/>
-          <w:bCs/>
-        </w:rPr>
-        <w:t>auth</w:t>
-      </w:r>
-      <w:proofErr w:type="spellEnd"/>
-      <w:r>
-        <w:rPr>
-          <w:rFonts w:asciiTheme="majorHAnsi" w:hAnsiTheme="majorHAnsi" w:cstheme="majorHAnsi"/>
-          <w:bCs/>
-        </w:rPr>
-        <w:t>/user</w:t>
+        <w:t xml:space="preserve"> &gt; /var/ossec/api/configuration/auth/user</w:t>
       </w:r>
     </w:p>
     <w:p>
@@ -1134,7 +991,6 @@
           <w:bCs/>
         </w:rPr>
       </w:pPr>
-      <w:proofErr w:type="spellStart"/>
       <w:proofErr w:type="gramStart"/>
       <w:r>
         <w:rPr>
@@ -1143,7 +999,6 @@
         </w:rPr>
         <w:t>sudo</w:t>
       </w:r>
-      <w:proofErr w:type="spellEnd"/>
       <w:proofErr w:type="gramEnd"/>
       <w:r>
         <w:rPr>
@@ -1152,37 +1007,12 @@
         </w:rPr>
         <w:t xml:space="preserve"> </w:t>
       </w:r>
-      <w:proofErr w:type="spellStart"/>
       <w:r>
         <w:rPr>
           <w:rFonts w:asciiTheme="majorHAnsi" w:hAnsiTheme="majorHAnsi" w:cstheme="majorHAnsi"/>
           <w:bCs/>
         </w:rPr>
-        <w:t>systemctl</w:t>
-      </w:r>
-      <w:proofErr w:type="spellEnd"/>
-      <w:r>
-        <w:rPr>
-          <w:rFonts w:asciiTheme="majorHAnsi" w:hAnsiTheme="majorHAnsi" w:cstheme="majorHAnsi"/>
-          <w:bCs/>
-        </w:rPr>
-        <w:t xml:space="preserve"> restart </w:t>
-      </w:r>
-      <w:proofErr w:type="spellStart"/>
-      <w:r>
-        <w:rPr>
-          <w:rFonts w:asciiTheme="majorHAnsi" w:hAnsiTheme="majorHAnsi" w:cstheme="majorHAnsi"/>
-          <w:bCs/>
-        </w:rPr>
-        <w:t>wazuh</w:t>
-      </w:r>
-      <w:proofErr w:type="spellEnd"/>
-      <w:r>
-        <w:rPr>
-          <w:rFonts w:asciiTheme="majorHAnsi" w:hAnsiTheme="majorHAnsi" w:cstheme="majorHAnsi"/>
-          <w:bCs/>
-        </w:rPr>
-        <w:t>-manager</w:t>
+        <w:t>systemctl restart wazuh-manager</w:t>
       </w:r>
       <w:r>
         <w:rPr>
@@ -1319,34 +1149,16 @@
           <w:bCs/>
         </w:rPr>
         <w:br/>
-        <w:t xml:space="preserve">username:  </w:t>
-      </w:r>
-      <w:proofErr w:type="spellStart"/>
-      <w:r>
-        <w:rPr>
-          <w:b/>
-          <w:bCs/>
-        </w:rPr>
-        <w:t>wazuh</w:t>
-      </w:r>
-      <w:proofErr w:type="spellEnd"/>
+        <w:t>username:  wazuh</w:t>
+      </w:r>
       <w:r>
         <w:rPr>
           <w:b/>
           <w:bCs/>
         </w:rPr>
         <w:br/>
-        <w:t xml:space="preserve">password: </w:t>
-      </w:r>
-      <w:proofErr w:type="spellStart"/>
-      <w:r>
-        <w:rPr>
-          <w:b/>
-          <w:bCs/>
-        </w:rPr>
-        <w:t>wazuh</w:t>
-      </w:r>
-      <w:proofErr w:type="spellEnd"/>
+        <w:t>password: wazuh</w:t>
+      </w:r>
     </w:p>
     <w:p>
       <w:pPr>
@@ -1365,6 +1177,7 @@
           <w:b/>
           <w:bCs/>
         </w:rPr>
+        <w:lastRenderedPageBreak/>
         <w:t>Check to see if the API issue is resolved</w:t>
       </w:r>
     </w:p>
@@ -1421,152 +1234,256 @@
           <w:bCs/>
         </w:rPr>
       </w:pPr>
+      <w:proofErr w:type="gramStart"/>
+      <w:r>
+        <w:rPr>
+          <w:b/>
+          <w:bCs/>
+        </w:rPr>
+        <w:t>ss</w:t>
+      </w:r>
+      <w:proofErr w:type="gramEnd"/>
+      <w:r>
+        <w:rPr>
+          <w:b/>
+          <w:bCs/>
+        </w:rPr>
+        <w:t xml:space="preserve"> -tulpn | grep 55000</w:t>
+      </w:r>
+    </w:p>
+    <w:p>
+      <w:pPr>
+        <w:rPr>
+          <w:b/>
+          <w:bCs/>
+        </w:rPr>
+      </w:pPr>
+    </w:p>
+    <w:p>
+      <w:pPr>
+        <w:rPr>
+          <w:b/>
+          <w:bCs/>
+        </w:rPr>
+      </w:pPr>
+      <w:r>
+        <w:rPr>
+          <w:b/>
+          <w:bCs/>
+        </w:rPr>
+        <w:t># 2. Is the API process running when Wazuh service is active?</w:t>
+      </w:r>
+    </w:p>
+    <w:p>
+      <w:pPr>
+        <w:rPr>
+          <w:b/>
+          <w:bCs/>
+        </w:rPr>
+      </w:pPr>
+      <w:proofErr w:type="gramStart"/>
+      <w:r>
+        <w:rPr>
+          <w:b/>
+          <w:bCs/>
+        </w:rPr>
+        <w:t>ps</w:t>
+      </w:r>
+      <w:proofErr w:type="gramEnd"/>
+      <w:r>
+        <w:rPr>
+          <w:b/>
+          <w:bCs/>
+        </w:rPr>
+        <w:t xml:space="preserve"> aux | grep wazuh-apid</w:t>
+      </w:r>
+    </w:p>
+    <w:p>
+      <w:pPr>
+        <w:rPr>
+          <w:b/>
+          <w:bCs/>
+        </w:rPr>
+      </w:pPr>
+    </w:p>
+    <w:p>
+      <w:pPr>
+        <w:rPr>
+          <w:b/>
+          <w:bCs/>
+        </w:rPr>
+      </w:pPr>
+      <w:r>
+        <w:rPr>
+          <w:b/>
+          <w:bCs/>
+        </w:rPr>
+        <w:t># 3. Can you connect locally?</w:t>
+      </w:r>
+    </w:p>
+    <w:p>
+      <w:pPr>
+        <w:rPr>
+          <w:b/>
+          <w:bCs/>
+        </w:rPr>
+      </w:pPr>
+      <w:proofErr w:type="gramStart"/>
+      <w:r>
+        <w:rPr>
+          <w:b/>
+          <w:bCs/>
+        </w:rPr>
+        <w:t>curl</w:t>
+      </w:r>
+      <w:proofErr w:type="gramEnd"/>
+      <w:r>
+        <w:rPr>
+          <w:b/>
+          <w:bCs/>
+        </w:rPr>
+        <w:t xml:space="preserve"> -</w:t>
+      </w:r>
       <w:proofErr w:type="spellStart"/>
+      <w:r>
+        <w:rPr>
+          <w:b/>
+          <w:bCs/>
+        </w:rPr>
+        <w:t>kv</w:t>
+      </w:r>
+      <w:proofErr w:type="spellEnd"/>
+      <w:r>
+        <w:rPr>
+          <w:b/>
+          <w:bCs/>
+        </w:rPr>
+        <w:t xml:space="preserve"> https://127.0.0.1:55000 2&gt;&amp;1 | grep -</w:t>
+      </w:r>
+      <w:proofErr w:type="spellStart"/>
+      <w:r>
+        <w:rPr>
+          <w:b/>
+          <w:bCs/>
+        </w:rPr>
+        <w:t>i</w:t>
+      </w:r>
+      <w:proofErr w:type="spellEnd"/>
+      <w:r>
+        <w:rPr>
+          <w:b/>
+          <w:bCs/>
+        </w:rPr>
+        <w:t xml:space="preserve"> "connected\|failed\|refused"</w:t>
+      </w:r>
+    </w:p>
+    <w:p>
+      <w:pPr>
+        <w:rPr>
+          <w:b/>
+          <w:bCs/>
+        </w:rPr>
+      </w:pPr>
+    </w:p>
+    <w:p>
+      <w:pPr>
+        <w:rPr>
+          <w:b/>
+          <w:bCs/>
+        </w:rPr>
+      </w:pPr>
+      <w:r>
+        <w:rPr>
+          <w:b/>
+          <w:bCs/>
+        </w:rPr>
+        <w:t># 4. Check API logs RIGHT NOW</w:t>
+      </w:r>
+    </w:p>
+    <w:p>
+      <w:pPr>
+        <w:rPr>
+          <w:b/>
+          <w:bCs/>
+        </w:rPr>
+      </w:pPr>
       <w:proofErr w:type="gramStart"/>
       <w:r>
         <w:rPr>
           <w:b/>
           <w:bCs/>
         </w:rPr>
-        <w:t>ss</w:t>
-      </w:r>
-      <w:proofErr w:type="spellEnd"/>
+        <w:t>tail</w:t>
+      </w:r>
       <w:proofErr w:type="gramEnd"/>
       <w:r>
         <w:rPr>
           <w:b/>
           <w:bCs/>
         </w:rPr>
-        <w:t xml:space="preserve"> -</w:t>
-      </w:r>
-      <w:proofErr w:type="spellStart"/>
-      <w:r>
-        <w:rPr>
-          <w:b/>
-          <w:bCs/>
-        </w:rPr>
-        <w:t>tulpn</w:t>
-      </w:r>
-      <w:proofErr w:type="spellEnd"/>
-      <w:r>
-        <w:rPr>
-          <w:b/>
-          <w:bCs/>
-        </w:rPr>
-        <w:t xml:space="preserve"> | </w:t>
-      </w:r>
-      <w:proofErr w:type="spellStart"/>
-      <w:r>
-        <w:rPr>
-          <w:b/>
-          <w:bCs/>
-        </w:rPr>
-        <w:t>grep</w:t>
-      </w:r>
-      <w:proofErr w:type="spellEnd"/>
-      <w:r>
-        <w:rPr>
-          <w:b/>
-          <w:bCs/>
-        </w:rPr>
-        <w:t xml:space="preserve"> 55000</w:t>
-      </w:r>
-    </w:p>
-    <w:p>
-      <w:pPr>
-        <w:rPr>
-          <w:b/>
-          <w:bCs/>
-        </w:rPr>
-      </w:pPr>
-    </w:p>
-    <w:p>
-      <w:pPr>
-        <w:rPr>
-          <w:b/>
-          <w:bCs/>
-        </w:rPr>
-      </w:pPr>
-      <w:r>
-        <w:rPr>
-          <w:b/>
-          <w:bCs/>
-        </w:rPr>
-        <w:t># 2. Is the API process running when Wazuh service is active?</w:t>
-      </w:r>
-    </w:p>
-    <w:p>
-      <w:pPr>
-        <w:rPr>
-          <w:b/>
-          <w:bCs/>
-        </w:rPr>
-      </w:pPr>
-      <w:proofErr w:type="spellStart"/>
+        <w:t xml:space="preserve"> -20 /var/ossec/logs/api.log</w:t>
+      </w:r>
+    </w:p>
+    <w:p>
+      <w:pPr>
+        <w:rPr>
+          <w:b/>
+          <w:bCs/>
+        </w:rPr>
+      </w:pPr>
+    </w:p>
+    <w:p>
+      <w:pPr>
+        <w:rPr>
+          <w:b/>
+          <w:bCs/>
+        </w:rPr>
+      </w:pPr>
+      <w:r>
+        <w:rPr>
+          <w:b/>
+          <w:bCs/>
+        </w:rPr>
+        <w:t>TO FIX RUN THE FOLLOWING COMMANDS IN SEQUENCE (ONE-BY-ONE AS STATED BELOW)</w:t>
+      </w:r>
+    </w:p>
+    <w:p>
+      <w:pPr>
+        <w:rPr>
+          <w:b/>
+          <w:bCs/>
+        </w:rPr>
+      </w:pPr>
+    </w:p>
+    <w:p>
+      <w:pPr>
+        <w:rPr>
+          <w:b/>
+          <w:bCs/>
+        </w:rPr>
+      </w:pPr>
+      <w:r>
+        <w:rPr>
+          <w:b/>
+          <w:bCs/>
+        </w:rPr>
+        <w:t>systemctl stop wazuh-</w:t>
+      </w:r>
       <w:proofErr w:type="gramStart"/>
       <w:r>
         <w:rPr>
           <w:b/>
           <w:bCs/>
         </w:rPr>
-        <w:t>ps</w:t>
-      </w:r>
-      <w:proofErr w:type="spellEnd"/>
+        <w:t>manager  (</w:t>
+      </w:r>
       <w:proofErr w:type="gramEnd"/>
       <w:r>
         <w:rPr>
           <w:b/>
           <w:bCs/>
         </w:rPr>
-        <w:t xml:space="preserve"> aux | </w:t>
-      </w:r>
-      <w:proofErr w:type="spellStart"/>
-      <w:r>
-        <w:rPr>
-          <w:b/>
-          <w:bCs/>
-        </w:rPr>
-        <w:t>grep</w:t>
-      </w:r>
-      <w:proofErr w:type="spellEnd"/>
-      <w:r>
-        <w:rPr>
-          <w:b/>
-          <w:bCs/>
-        </w:rPr>
-        <w:t xml:space="preserve"> </w:t>
-      </w:r>
-      <w:proofErr w:type="spellStart"/>
-      <w:r>
-        <w:rPr>
-          <w:b/>
-          <w:bCs/>
-        </w:rPr>
-        <w:t>wazuh-apid</w:t>
-      </w:r>
-      <w:proofErr w:type="spellEnd"/>
-    </w:p>
-    <w:p>
-      <w:pPr>
-        <w:rPr>
-          <w:b/>
-          <w:bCs/>
-        </w:rPr>
-      </w:pPr>
-    </w:p>
-    <w:p>
-      <w:pPr>
-        <w:rPr>
-          <w:b/>
-          <w:bCs/>
-        </w:rPr>
-      </w:pPr>
-      <w:r>
-        <w:rPr>
-          <w:b/>
-          <w:bCs/>
-        </w:rPr>
-        <w:t># 3. Can you connect locally?</w:t>
+        <w:t>STOPS THE WAZUH MANAGER)</w:t>
       </w:r>
     </w:p>
     <w:p>
@@ -1582,6 +1499,101 @@
           <w:b/>
           <w:bCs/>
         </w:rPr>
+        <w:t>echo</w:t>
+      </w:r>
+      <w:proofErr w:type="gramEnd"/>
+      <w:r>
+        <w:rPr>
+          <w:b/>
+          <w:bCs/>
+        </w:rPr>
+        <w:t xml:space="preserve"> 'wazuh:wazuh' &gt; /var/ossec/api/configuration/auth/user (GENERATES NEW ACCESS CREDENTIALS)</w:t>
+      </w:r>
+    </w:p>
+    <w:p>
+      <w:pPr>
+        <w:rPr>
+          <w:b/>
+          <w:bCs/>
+        </w:rPr>
+      </w:pPr>
+      <w:proofErr w:type="gramStart"/>
+      <w:r>
+        <w:rPr>
+          <w:b/>
+          <w:bCs/>
+        </w:rPr>
+        <w:t>systemctl</w:t>
+      </w:r>
+      <w:proofErr w:type="gramEnd"/>
+      <w:r>
+        <w:rPr>
+          <w:b/>
+          <w:bCs/>
+        </w:rPr>
+        <w:t xml:space="preserve"> start wazuh-manager (STARTS WAZUH MANAGER SERVICE)</w:t>
+      </w:r>
+    </w:p>
+    <w:p>
+      <w:pPr>
+        <w:rPr>
+          <w:b/>
+          <w:bCs/>
+        </w:rPr>
+      </w:pPr>
+      <w:proofErr w:type="gramStart"/>
+      <w:r>
+        <w:rPr>
+          <w:b/>
+          <w:bCs/>
+        </w:rPr>
+        <w:t>sleep</w:t>
+      </w:r>
+      <w:proofErr w:type="gramEnd"/>
+      <w:r>
+        <w:rPr>
+          <w:b/>
+          <w:bCs/>
+        </w:rPr>
+        <w:t xml:space="preserve"> 30 (GIVES THE API ABOUT 30 SECONDS TO START)</w:t>
+      </w:r>
+    </w:p>
+    <w:p>
+      <w:pPr>
+        <w:rPr>
+          <w:b/>
+          <w:bCs/>
+        </w:rPr>
+      </w:pPr>
+    </w:p>
+    <w:p>
+      <w:pPr>
+        <w:rPr>
+          <w:b/>
+          <w:bCs/>
+        </w:rPr>
+      </w:pPr>
+      <w:r>
+        <w:rPr>
+          <w:b/>
+          <w:bCs/>
+        </w:rPr>
+        <w:t>CHECK IF API IS WORKING, RUN</w:t>
+      </w:r>
+    </w:p>
+    <w:p>
+      <w:pPr>
+        <w:rPr>
+          <w:b/>
+          <w:bCs/>
+        </w:rPr>
+      </w:pPr>
+      <w:proofErr w:type="gramStart"/>
+      <w:r>
+        <w:rPr>
+          <w:b/>
+          <w:bCs/>
+        </w:rPr>
         <w:t>curl</w:t>
       </w:r>
       <w:proofErr w:type="gramEnd"/>
@@ -1590,440 +1602,7 @@
           <w:b/>
           <w:bCs/>
         </w:rPr>
-        <w:t xml:space="preserve"> -</w:t>
-      </w:r>
-      <w:proofErr w:type="spellStart"/>
-      <w:r>
-        <w:rPr>
-          <w:b/>
-          <w:bCs/>
-        </w:rPr>
-        <w:t>kv</w:t>
-      </w:r>
-      <w:proofErr w:type="spellEnd"/>
-      <w:r>
-        <w:rPr>
-          <w:b/>
-          <w:bCs/>
-        </w:rPr>
-        <w:t xml:space="preserve"> https://127.0.0.1:55000 2&gt;&amp;1 | </w:t>
-      </w:r>
-      <w:proofErr w:type="spellStart"/>
-      <w:r>
-        <w:rPr>
-          <w:b/>
-          <w:bCs/>
-        </w:rPr>
-        <w:t>grep</w:t>
-      </w:r>
-      <w:proofErr w:type="spellEnd"/>
-      <w:r>
-        <w:rPr>
-          <w:b/>
-          <w:bCs/>
-        </w:rPr>
-        <w:t xml:space="preserve"> -</w:t>
-      </w:r>
-      <w:proofErr w:type="spellStart"/>
-      <w:r>
-        <w:rPr>
-          <w:b/>
-          <w:bCs/>
-        </w:rPr>
-        <w:t>i</w:t>
-      </w:r>
-      <w:proofErr w:type="spellEnd"/>
-      <w:r>
-        <w:rPr>
-          <w:b/>
-          <w:bCs/>
-        </w:rPr>
-        <w:t xml:space="preserve"> "connected\|failed\|refused"</w:t>
-      </w:r>
-    </w:p>
-    <w:p>
-      <w:pPr>
-        <w:rPr>
-          <w:b/>
-          <w:bCs/>
-        </w:rPr>
-      </w:pPr>
-    </w:p>
-    <w:p>
-      <w:pPr>
-        <w:rPr>
-          <w:b/>
-          <w:bCs/>
-        </w:rPr>
-      </w:pPr>
-      <w:r>
-        <w:rPr>
-          <w:b/>
-          <w:bCs/>
-        </w:rPr>
-        <w:t># 4. Check API logs RIGHT NOW</w:t>
-      </w:r>
-    </w:p>
-    <w:p>
-      <w:pPr>
-        <w:rPr>
-          <w:b/>
-          <w:bCs/>
-        </w:rPr>
-      </w:pPr>
-      <w:proofErr w:type="gramStart"/>
-      <w:r>
-        <w:rPr>
-          <w:b/>
-          <w:bCs/>
-        </w:rPr>
-        <w:t>tail</w:t>
-      </w:r>
-      <w:proofErr w:type="gramEnd"/>
-      <w:r>
-        <w:rPr>
-          <w:b/>
-          <w:bCs/>
-        </w:rPr>
-        <w:t xml:space="preserve"> -20 /</w:t>
-      </w:r>
-      <w:proofErr w:type="spellStart"/>
-      <w:r>
-        <w:rPr>
-          <w:b/>
-          <w:bCs/>
-        </w:rPr>
-        <w:t>var</w:t>
-      </w:r>
-      <w:proofErr w:type="spellEnd"/>
-      <w:r>
-        <w:rPr>
-          <w:b/>
-          <w:bCs/>
-        </w:rPr>
-        <w:t>/</w:t>
-      </w:r>
-      <w:proofErr w:type="spellStart"/>
-      <w:r>
-        <w:rPr>
-          <w:b/>
-          <w:bCs/>
-        </w:rPr>
-        <w:t>ossec</w:t>
-      </w:r>
-      <w:proofErr w:type="spellEnd"/>
-      <w:r>
-        <w:rPr>
-          <w:b/>
-          <w:bCs/>
-        </w:rPr>
-        <w:t>/logs/api.log</w:t>
-      </w:r>
-    </w:p>
-    <w:p>
-      <w:pPr>
-        <w:rPr>
-          <w:b/>
-          <w:bCs/>
-        </w:rPr>
-      </w:pPr>
-    </w:p>
-    <w:p>
-      <w:pPr>
-        <w:rPr>
-          <w:b/>
-          <w:bCs/>
-        </w:rPr>
-      </w:pPr>
-      <w:r>
-        <w:rPr>
-          <w:b/>
-          <w:bCs/>
-        </w:rPr>
-        <w:t>TO FIX RUN THE FOLLOWING COMMANDS IN SEQUENCE (ONE-BY-ONE AS STATED BELOW)</w:t>
-      </w:r>
-    </w:p>
-    <w:p>
-      <w:pPr>
-        <w:rPr>
-          <w:b/>
-          <w:bCs/>
-        </w:rPr>
-      </w:pPr>
-    </w:p>
-    <w:p>
-      <w:pPr>
-        <w:rPr>
-          <w:b/>
-          <w:bCs/>
-        </w:rPr>
-      </w:pPr>
-      <w:proofErr w:type="spellStart"/>
-      <w:proofErr w:type="gramStart"/>
-      <w:r>
-        <w:rPr>
-          <w:b/>
-          <w:bCs/>
-        </w:rPr>
-        <w:t>systemctl</w:t>
-      </w:r>
-      <w:proofErr w:type="spellEnd"/>
-      <w:proofErr w:type="gramEnd"/>
-      <w:r>
-        <w:rPr>
-          <w:b/>
-          <w:bCs/>
-        </w:rPr>
-        <w:t xml:space="preserve"> stop </w:t>
-      </w:r>
-      <w:proofErr w:type="spellStart"/>
-      <w:r>
-        <w:rPr>
-          <w:b/>
-          <w:bCs/>
-        </w:rPr>
-        <w:t>wazuh</w:t>
-      </w:r>
-      <w:proofErr w:type="spellEnd"/>
-      <w:r>
-        <w:rPr>
-          <w:b/>
-          <w:bCs/>
-        </w:rPr>
-        <w:t>-manager  (STOPS THE WAZUH MANAGER)</w:t>
-      </w:r>
-    </w:p>
-    <w:p>
-      <w:pPr>
-        <w:rPr>
-          <w:b/>
-          <w:bCs/>
-        </w:rPr>
-      </w:pPr>
-      <w:proofErr w:type="gramStart"/>
-      <w:r>
-        <w:rPr>
-          <w:b/>
-          <w:bCs/>
-        </w:rPr>
-        <w:t>echo</w:t>
-      </w:r>
-      <w:proofErr w:type="gramEnd"/>
-      <w:r>
-        <w:rPr>
-          <w:b/>
-          <w:bCs/>
-        </w:rPr>
-        <w:t xml:space="preserve"> '</w:t>
-      </w:r>
-      <w:proofErr w:type="spellStart"/>
-      <w:r>
-        <w:rPr>
-          <w:b/>
-          <w:bCs/>
-        </w:rPr>
-        <w:t>wazuh:wazuh</w:t>
-      </w:r>
-      <w:proofErr w:type="spellEnd"/>
-      <w:r>
-        <w:rPr>
-          <w:b/>
-          <w:bCs/>
-        </w:rPr>
-        <w:t>' &gt; /</w:t>
-      </w:r>
-      <w:proofErr w:type="spellStart"/>
-      <w:r>
-        <w:rPr>
-          <w:b/>
-          <w:bCs/>
-        </w:rPr>
-        <w:t>var</w:t>
-      </w:r>
-      <w:proofErr w:type="spellEnd"/>
-      <w:r>
-        <w:rPr>
-          <w:b/>
-          <w:bCs/>
-        </w:rPr>
-        <w:t>/</w:t>
-      </w:r>
-      <w:proofErr w:type="spellStart"/>
-      <w:r>
-        <w:rPr>
-          <w:b/>
-          <w:bCs/>
-        </w:rPr>
-        <w:t>ossec</w:t>
-      </w:r>
-      <w:proofErr w:type="spellEnd"/>
-      <w:r>
-        <w:rPr>
-          <w:b/>
-          <w:bCs/>
-        </w:rPr>
-        <w:t>/</w:t>
-      </w:r>
-      <w:proofErr w:type="spellStart"/>
-      <w:r>
-        <w:rPr>
-          <w:b/>
-          <w:bCs/>
-        </w:rPr>
-        <w:t>api</w:t>
-      </w:r>
-      <w:proofErr w:type="spellEnd"/>
-      <w:r>
-        <w:rPr>
-          <w:b/>
-          <w:bCs/>
-        </w:rPr>
-        <w:t>/configuration/</w:t>
-      </w:r>
-      <w:proofErr w:type="spellStart"/>
-      <w:r>
-        <w:rPr>
-          <w:b/>
-          <w:bCs/>
-        </w:rPr>
-        <w:t>auth</w:t>
-      </w:r>
-      <w:proofErr w:type="spellEnd"/>
-      <w:r>
-        <w:rPr>
-          <w:b/>
-          <w:bCs/>
-        </w:rPr>
-        <w:t>/user (GENERATES NEW ACCESS CREDENTIALS)</w:t>
-      </w:r>
-    </w:p>
-    <w:p>
-      <w:pPr>
-        <w:rPr>
-          <w:b/>
-          <w:bCs/>
-        </w:rPr>
-      </w:pPr>
-      <w:proofErr w:type="spellStart"/>
-      <w:proofErr w:type="gramStart"/>
-      <w:r>
-        <w:rPr>
-          <w:b/>
-          <w:bCs/>
-        </w:rPr>
-        <w:t>systemctl</w:t>
-      </w:r>
-      <w:proofErr w:type="spellEnd"/>
-      <w:proofErr w:type="gramEnd"/>
-      <w:r>
-        <w:rPr>
-          <w:b/>
-          <w:bCs/>
-        </w:rPr>
-        <w:t xml:space="preserve"> start </w:t>
-      </w:r>
-      <w:proofErr w:type="spellStart"/>
-      <w:r>
-        <w:rPr>
-          <w:b/>
-          <w:bCs/>
-        </w:rPr>
-        <w:t>wazuh</w:t>
-      </w:r>
-      <w:proofErr w:type="spellEnd"/>
-      <w:r>
-        <w:rPr>
-          <w:b/>
-          <w:bCs/>
-        </w:rPr>
-        <w:t>-manager (STARTS WAZUH MANAGER SERVICE)</w:t>
-      </w:r>
-    </w:p>
-    <w:p>
-      <w:pPr>
-        <w:rPr>
-          <w:b/>
-          <w:bCs/>
-        </w:rPr>
-      </w:pPr>
-      <w:proofErr w:type="gramStart"/>
-      <w:r>
-        <w:rPr>
-          <w:b/>
-          <w:bCs/>
-        </w:rPr>
-        <w:t>sleep</w:t>
-      </w:r>
-      <w:proofErr w:type="gramEnd"/>
-      <w:r>
-        <w:rPr>
-          <w:b/>
-          <w:bCs/>
-        </w:rPr>
-        <w:t xml:space="preserve"> 30 (GIVES THE API ABOUT 30 SECONDS TO START)</w:t>
-      </w:r>
-    </w:p>
-    <w:p>
-      <w:pPr>
-        <w:rPr>
-          <w:b/>
-          <w:bCs/>
-        </w:rPr>
-      </w:pPr>
-    </w:p>
-    <w:p>
-      <w:pPr>
-        <w:rPr>
-          <w:b/>
-          <w:bCs/>
-        </w:rPr>
-      </w:pPr>
-      <w:r>
-        <w:rPr>
-          <w:b/>
-          <w:bCs/>
-        </w:rPr>
-        <w:t>CHECK IF API IS WORKING, RUN</w:t>
-      </w:r>
-    </w:p>
-    <w:p>
-      <w:pPr>
-        <w:rPr>
-          <w:b/>
-          <w:bCs/>
-        </w:rPr>
-      </w:pPr>
-      <w:proofErr w:type="gramStart"/>
-      <w:r>
-        <w:rPr>
-          <w:b/>
-          <w:bCs/>
-        </w:rPr>
-        <w:t>curl</w:t>
-      </w:r>
-      <w:proofErr w:type="gramEnd"/>
-      <w:r>
-        <w:rPr>
-          <w:b/>
-          <w:bCs/>
-        </w:rPr>
-        <w:t xml:space="preserve"> -k -u </w:t>
-      </w:r>
-      <w:proofErr w:type="spellStart"/>
-      <w:r>
-        <w:rPr>
-          <w:b/>
-          <w:bCs/>
-        </w:rPr>
-        <w:t>wazuh:wazuh</w:t>
-      </w:r>
-      <w:proofErr w:type="spellEnd"/>
-      <w:r>
-        <w:rPr>
-          <w:b/>
-          <w:bCs/>
-        </w:rPr>
-        <w:t xml:space="preserve"> https://127.0.0.1:55000</w:t>
+        <w:t xml:space="preserve"> -k -u wazuh:wazuh https://127.0.0.1:55000</w:t>
       </w:r>
     </w:p>
     <w:p>
@@ -2074,37 +1653,22 @@
           <w:b/>
           <w:bCs/>
         </w:rPr>
-        <w:t>{"</w:t>
-      </w:r>
-      <w:proofErr w:type="spellStart"/>
-      <w:r>
-        <w:rPr>
-          <w:b/>
-          <w:bCs/>
-        </w:rPr>
-        <w:t>data":"Wazuh</w:t>
-      </w:r>
-      <w:proofErr w:type="spellEnd"/>
-      <w:r>
-        <w:rPr>
-          <w:b/>
-          <w:bCs/>
-        </w:rPr>
-        <w:t xml:space="preserve"> API v4.14.0","error":0}</w:t>
-      </w:r>
-    </w:p>
-    <w:p>
-      <w:pPr>
-        <w:rPr>
-          <w:b/>
-          <w:bCs/>
-        </w:rPr>
-      </w:pPr>
-      <w:r>
-        <w:rPr>
-          <w:b/>
-          <w:bCs/>
-        </w:rPr>
+        <w:t>{"data":"Wazuh API v4.14.0","error":0}</w:t>
+      </w:r>
+    </w:p>
+    <w:p>
+      <w:pPr>
+        <w:rPr>
+          <w:b/>
+          <w:bCs/>
+        </w:rPr>
+      </w:pPr>
+      <w:r>
+        <w:rPr>
+          <w:b/>
+          <w:bCs/>
+        </w:rPr>
+        <w:lastRenderedPageBreak/>
         <w:br/>
       </w:r>
     </w:p>
@@ -2126,7 +1690,6 @@
           <w:sz w:val="28"/>
           <w:szCs w:val="28"/>
         </w:rPr>
-        <w:lastRenderedPageBreak/>
         <w:t xml:space="preserve">API not </w:t>
       </w:r>
       <w:proofErr w:type="gramStart"/>
@@ -2305,7 +1868,6 @@
           <w:bCs/>
         </w:rPr>
       </w:pPr>
-      <w:proofErr w:type="spellStart"/>
       <w:proofErr w:type="gramStart"/>
       <w:r>
         <w:rPr>
@@ -2314,46 +1876,13 @@
         </w:rPr>
         <w:t>ss</w:t>
       </w:r>
-      <w:proofErr w:type="spellEnd"/>
       <w:proofErr w:type="gramEnd"/>
       <w:r>
         <w:rPr>
           <w:b/>
           <w:bCs/>
         </w:rPr>
-        <w:t xml:space="preserve"> -</w:t>
-      </w:r>
-      <w:proofErr w:type="spellStart"/>
-      <w:r>
-        <w:rPr>
-          <w:b/>
-          <w:bCs/>
-        </w:rPr>
-        <w:t>tulpn</w:t>
-      </w:r>
-      <w:proofErr w:type="spellEnd"/>
-      <w:r>
-        <w:rPr>
-          <w:b/>
-          <w:bCs/>
-        </w:rPr>
-        <w:t xml:space="preserve"> | </w:t>
-      </w:r>
-      <w:proofErr w:type="spellStart"/>
-      <w:r>
-        <w:rPr>
-          <w:b/>
-          <w:bCs/>
-        </w:rPr>
-        <w:t>grep</w:t>
-      </w:r>
-      <w:proofErr w:type="spellEnd"/>
-      <w:r>
-        <w:rPr>
-          <w:b/>
-          <w:bCs/>
-        </w:rPr>
-        <w:t xml:space="preserve"> 55000</w:t>
+        <w:t xml:space="preserve"> -tulpn | grep 55000</w:t>
       </w:r>
       <w:r>
         <w:rPr>
@@ -2415,7 +1944,6 @@
           <w:bCs/>
         </w:rPr>
       </w:pPr>
-      <w:proofErr w:type="spellStart"/>
       <w:proofErr w:type="gramStart"/>
       <w:r>
         <w:rPr>
@@ -2424,40 +1952,14 @@
         </w:rPr>
         <w:t>ps</w:t>
       </w:r>
-      <w:proofErr w:type="spellEnd"/>
       <w:proofErr w:type="gramEnd"/>
       <w:r>
         <w:rPr>
           <w:b/>
           <w:bCs/>
         </w:rPr>
-        <w:t xml:space="preserve"> aux | </w:t>
-      </w:r>
-      <w:proofErr w:type="spellStart"/>
-      <w:r>
-        <w:rPr>
-          <w:b/>
-          <w:bCs/>
-        </w:rPr>
-        <w:t>grep</w:t>
-      </w:r>
-      <w:proofErr w:type="spellEnd"/>
-      <w:r>
-        <w:rPr>
-          <w:b/>
-          <w:bCs/>
-        </w:rPr>
-        <w:t xml:space="preserve"> </w:t>
-      </w:r>
-      <w:proofErr w:type="spellStart"/>
-      <w:r>
-        <w:rPr>
-          <w:b/>
-          <w:bCs/>
-        </w:rPr>
-        <w:t>wazuh-apid</w:t>
-      </w:r>
-      <w:proofErr w:type="spellEnd"/>
+        <w:t xml:space="preserve"> aux | grep wazuh-apid</w:t>
+      </w:r>
     </w:p>
     <w:p>
       <w:pPr>
@@ -2540,7 +2042,6 @@
           <w:bCs/>
         </w:rPr>
       </w:pPr>
-      <w:proofErr w:type="spellStart"/>
       <w:proofErr w:type="gramStart"/>
       <w:r>
         <w:rPr>
@@ -2549,30 +2050,13 @@
         </w:rPr>
         <w:t>systemctl</w:t>
       </w:r>
-      <w:proofErr w:type="spellEnd"/>
       <w:proofErr w:type="gramEnd"/>
       <w:r>
         <w:rPr>
           <w:b/>
           <w:bCs/>
         </w:rPr>
-        <w:t xml:space="preserve"> stop </w:t>
-      </w:r>
-      <w:proofErr w:type="spellStart"/>
-      <w:r>
-        <w:rPr>
-          <w:b/>
-          <w:bCs/>
-        </w:rPr>
-        <w:t>wazuh</w:t>
-      </w:r>
-      <w:proofErr w:type="spellEnd"/>
-      <w:r>
-        <w:rPr>
-          <w:b/>
-          <w:bCs/>
-        </w:rPr>
-        <w:t>-manager</w:t>
+        <w:t xml:space="preserve"> stop wazuh-manager</w:t>
       </w:r>
     </w:p>
     <w:p>
@@ -2641,58 +2125,31 @@
           <w:bCs/>
         </w:rPr>
       </w:pPr>
-      <w:proofErr w:type="spellStart"/>
       <w:proofErr w:type="gramStart"/>
       <w:r>
         <w:rPr>
           <w:b/>
           <w:bCs/>
         </w:rPr>
+        <w:lastRenderedPageBreak/>
         <w:t>ps</w:t>
       </w:r>
-      <w:proofErr w:type="spellEnd"/>
       <w:proofErr w:type="gramEnd"/>
       <w:r>
         <w:rPr>
           <w:b/>
           <w:bCs/>
         </w:rPr>
-        <w:t xml:space="preserve"> aux | </w:t>
-      </w:r>
-      <w:proofErr w:type="spellStart"/>
-      <w:r>
-        <w:rPr>
-          <w:b/>
-          <w:bCs/>
-        </w:rPr>
-        <w:t>grep</w:t>
-      </w:r>
-      <w:proofErr w:type="spellEnd"/>
-      <w:r>
-        <w:rPr>
-          <w:b/>
-          <w:bCs/>
-        </w:rPr>
-        <w:t xml:space="preserve"> </w:t>
-      </w:r>
-      <w:proofErr w:type="spellStart"/>
-      <w:r>
-        <w:rPr>
-          <w:b/>
-          <w:bCs/>
-        </w:rPr>
-        <w:t>wazuh-apid</w:t>
-      </w:r>
-      <w:proofErr w:type="spellEnd"/>
-    </w:p>
-    <w:p>
-      <w:pPr>
-        <w:rPr>
-          <w:b/>
-          <w:bCs/>
-        </w:rPr>
-      </w:pPr>
-      <w:proofErr w:type="spellStart"/>
+        <w:t xml:space="preserve"> aux | grep wazuh-apid</w:t>
+      </w:r>
+    </w:p>
+    <w:p>
+      <w:pPr>
+        <w:rPr>
+          <w:b/>
+          <w:bCs/>
+        </w:rPr>
+      </w:pPr>
       <w:proofErr w:type="gramStart"/>
       <w:r>
         <w:rPr>
@@ -2701,46 +2158,13 @@
         </w:rPr>
         <w:t>ss</w:t>
       </w:r>
-      <w:proofErr w:type="spellEnd"/>
       <w:proofErr w:type="gramEnd"/>
       <w:r>
         <w:rPr>
           <w:b/>
           <w:bCs/>
         </w:rPr>
-        <w:t xml:space="preserve"> -</w:t>
-      </w:r>
-      <w:proofErr w:type="spellStart"/>
-      <w:r>
-        <w:rPr>
-          <w:b/>
-          <w:bCs/>
-        </w:rPr>
-        <w:t>tulpn</w:t>
-      </w:r>
-      <w:proofErr w:type="spellEnd"/>
-      <w:r>
-        <w:rPr>
-          <w:b/>
-          <w:bCs/>
-        </w:rPr>
-        <w:t xml:space="preserve"> | </w:t>
-      </w:r>
-      <w:proofErr w:type="spellStart"/>
-      <w:r>
-        <w:rPr>
-          <w:b/>
-          <w:bCs/>
-        </w:rPr>
-        <w:t>grep</w:t>
-      </w:r>
-      <w:proofErr w:type="spellEnd"/>
-      <w:r>
-        <w:rPr>
-          <w:b/>
-          <w:bCs/>
-        </w:rPr>
-        <w:t xml:space="preserve"> 55000</w:t>
+        <w:t xml:space="preserve"> -tulpn | grep 55000</w:t>
       </w:r>
     </w:p>
     <w:p>
@@ -2803,23 +2227,7 @@
           <w:b/>
           <w:bCs/>
         </w:rPr>
-        <w:t xml:space="preserve"> -k -u </w:t>
-      </w:r>
-      <w:proofErr w:type="spellStart"/>
-      <w:r>
-        <w:rPr>
-          <w:b/>
-          <w:bCs/>
-        </w:rPr>
-        <w:t>wazuh:wazuh</w:t>
-      </w:r>
-      <w:proofErr w:type="spellEnd"/>
-      <w:r>
-        <w:rPr>
-          <w:b/>
-          <w:bCs/>
-        </w:rPr>
-        <w:t xml:space="preserve"> https://127.0.0.1:55000</w:t>
+        <w:t xml:space="preserve"> -k -u wazuh:wazuh https://127.0.0.1:55000</w:t>
       </w:r>
       <w:r>
         <w:rPr>
@@ -2875,14 +2283,9 @@
       </w:r>
     </w:p>
     <w:p>
-      <w:proofErr w:type="spellStart"/>
       <w:proofErr w:type="gramStart"/>
       <w:r>
-        <w:t>wazuh</w:t>
-      </w:r>
-      <w:proofErr w:type="spellEnd"/>
-      <w:r>
-        <w:t>-control</w:t>
+        <w:t>wazuh-control</w:t>
       </w:r>
       <w:proofErr w:type="gramEnd"/>
       <w:r>
@@ -2900,14 +2303,9 @@
       </w:r>
     </w:p>
     <w:p>
-      <w:proofErr w:type="spellStart"/>
       <w:proofErr w:type="gramStart"/>
       <w:r>
-        <w:t>wazuh</w:t>
-      </w:r>
-      <w:proofErr w:type="spellEnd"/>
-      <w:r>
-        <w:t>-control</w:t>
+        <w:t>wazuh-control</w:t>
       </w:r>
       <w:proofErr w:type="gramEnd"/>
       <w:r>
@@ -3049,31 +2447,7 @@
         </w:numPr>
       </w:pPr>
       <w:r>
-        <w:t>Database corruption (/</w:t>
-      </w:r>
-      <w:proofErr w:type="spellStart"/>
-      <w:r>
-        <w:t>var</w:t>
-      </w:r>
-      <w:proofErr w:type="spellEnd"/>
-      <w:r>
-        <w:t>/</w:t>
-      </w:r>
-      <w:proofErr w:type="spellStart"/>
-      <w:r>
-        <w:t>ossec</w:t>
-      </w:r>
-      <w:proofErr w:type="spellEnd"/>
-      <w:r>
-        <w:t>/</w:t>
-      </w:r>
-      <w:proofErr w:type="spellStart"/>
-      <w:r>
-        <w:t>api</w:t>
-      </w:r>
-      <w:proofErr w:type="spellEnd"/>
-      <w:r>
-        <w:t>/</w:t>
+        <w:t>Database corruption (/var/ossec/api/</w:t>
       </w:r>
       <w:proofErr w:type="spellStart"/>
       <w:r>
@@ -3198,6 +2572,7 @@
           <w:b/>
           <w:bCs/>
         </w:rPr>
+        <w:lastRenderedPageBreak/>
         <w:t>Version-specific changes</w:t>
       </w:r>
       <w:r>
@@ -4269,6 +3644,7 @@
   <w:style w:type="character" w:default="1" w:styleId="DefaultParagraphFont">
     <w:name w:val="Default Paragraph Font"/>
     <w:uiPriority w:val="1"/>
+    <w:semiHidden/>
     <w:unhideWhenUsed/>
   </w:style>
   <w:style w:type="table" w:default="1" w:styleId="TableNormal">

</xml_diff>